<commit_message>
Die $%&$$% am reincommiten
</commit_message>
<xml_diff>
--- a/docs/Dokumentation/ITM7_Gruppe2_DokuYooloo.docx
+++ b/docs/Dokumentation/ITM7_Gruppe2_DokuYooloo.docx
@@ -328,15 +328,6 @@
         </w:rPr>
         <w:t>Falco Weihrauch</w:t>
       </w:r>
-    </w:p>
-    <w:p>
-      <w:pPr>
-        <w:jc w:val="center"/>
-        <w:rPr>
-          <w:sz w:val="24"/>
-          <w:szCs w:val="24"/>
-        </w:rPr>
-      </w:pPr>
     </w:p>
     <w:p>
       <w:pPr>
@@ -2211,7 +2202,21 @@
                 <w:rStyle w:val="Hyperlink"/>
                 <w:noProof/>
               </w:rPr>
-              <w:t>5.4 Optionalmodul 1: Bot</w:t>
+              <w:t>5</w:t>
+            </w:r>
+            <w:r>
+              <w:rPr>
+                <w:rStyle w:val="Hyperlink"/>
+                <w:noProof/>
+              </w:rPr>
+              <w:t>.</w:t>
+            </w:r>
+            <w:r>
+              <w:rPr>
+                <w:rStyle w:val="Hyperlink"/>
+                <w:noProof/>
+              </w:rPr>
+              <w:t>4 Optionalmodul 1: Bot</w:t>
             </w:r>
             <w:r>
               <w:rPr>
@@ -4685,7 +4690,15 @@
         <w:t xml:space="preserve"> A1: Projektablauf auf Seite i</w:t>
       </w:r>
       <w:r>
-        <w:t xml:space="preserve"> eine Übersicht des Projektablaufs als Gantt-Diagramm finden um den zeitlichen Ablauf besser nachvollziehen zu können. </w:t>
+        <w:t xml:space="preserve"> eine Übersicht des Projektablaufs als Gantt-Diagramm </w:t>
+      </w:r>
+      <w:proofErr w:type="gramStart"/>
+      <w:r>
+        <w:t>finden</w:t>
+      </w:r>
+      <w:proofErr w:type="gramEnd"/>
+      <w:r>
+        <w:t xml:space="preserve"> um den zeitlichen Ablauf besser nachvollziehen zu können. </w:t>
       </w:r>
       <w:r>
         <w:br/>
@@ -4881,7 +4894,15 @@
     </w:p>
     <w:p>
       <w:r>
-        <w:t>Am Ende der Entwurfsphase wird normalerweise ein Pflichtenheft erstellt, dass die genauen Spezifikationen des fertigen Programmes beschreibt. Da dies allerdings den Rahmen dieses Projektes sprengen würde, ha</w:t>
+        <w:t xml:space="preserve">Am Ende der Entwurfsphase wird normalerweise ein Pflichtenheft erstellt, dass die genauen Spezifikationen des fertigen Programmes </w:t>
+      </w:r>
+      <w:proofErr w:type="gramStart"/>
+      <w:r>
+        <w:t>beschreibt</w:t>
+      </w:r>
+      <w:proofErr w:type="gramEnd"/>
+      <w:r>
+        <w:t>. Da dies allerdings den Rahmen dieses Projektes sprengen würde, ha</w:t>
       </w:r>
       <w:r>
         <w:t>ben</w:t>
@@ -4911,7 +4932,15 @@
         <w:t>en</w:t>
       </w:r>
       <w:r>
-        <w:t xml:space="preserve"> auch noch einmal auf den Auszug aus dem Lastenheft verweisen, dass die Kernanforderungen an die Software beschreibt, welches im Anhang A.</w:t>
+        <w:t xml:space="preserve"> auch noch einmal auf den Auszug aus dem Lastenheft verweisen, dass die Kernanforderungen an die Software </w:t>
+      </w:r>
+      <w:proofErr w:type="gramStart"/>
+      <w:r>
+        <w:t>beschreibt</w:t>
+      </w:r>
+      <w:proofErr w:type="gramEnd"/>
+      <w:r>
+        <w:t>, welches im Anhang A.</w:t>
       </w:r>
       <w:r>
         <w:t>4</w:t>
@@ -4960,6 +4989,16 @@
         <w:pStyle w:val="berschrift2"/>
       </w:pPr>
       <w:bookmarkStart w:id="25" w:name="_Toc30582105"/>
+    </w:p>
+    <w:p>
+      <w:pPr>
+        <w:pStyle w:val="berschrift2"/>
+      </w:pPr>
+    </w:p>
+    <w:p>
+      <w:pPr>
+        <w:pStyle w:val="berschrift2"/>
+      </w:pPr>
       <w:r>
         <w:t xml:space="preserve">5.2 Pflichtmodul 2: </w:t>
       </w:r>
@@ -5004,7 +5043,15 @@
       </w:r>
       <w:proofErr w:type="spellEnd"/>
       <w:r>
-        <w:t>()“ aufgerufen, die dem Client signalisiert, dass die Verbindung zum Server getrennt wird. Somit wird die Runde abgebrochen sobald ein Spieler die Regeln nicht eingehalten hat und die Clients müssen sich erneut verbinden um eine neue Runde spielen zu können.</w:t>
+        <w:t xml:space="preserve">()“ aufgerufen, die dem Client signalisiert, dass die Verbindung zum Server getrennt wird. Somit wird die Runde abgebrochen sobald ein Spieler die Regeln nicht eingehalten hat und die Clients müssen sich erneut </w:t>
+      </w:r>
+      <w:proofErr w:type="gramStart"/>
+      <w:r>
+        <w:t>verbinden</w:t>
+      </w:r>
+      <w:proofErr w:type="gramEnd"/>
+      <w:r>
+        <w:t xml:space="preserve"> um eine neue Runde spielen zu können.</w:t>
       </w:r>
     </w:p>
     <w:p>
@@ -5013,6 +5060,7 @@
       </w:pPr>
       <w:bookmarkStart w:id="26" w:name="_Toc30582106"/>
       <w:r>
+        <w:lastRenderedPageBreak/>
         <w:t xml:space="preserve">5.3 Pflichtmodul 3: </w:t>
       </w:r>
       <w:r>
@@ -5033,7 +5081,6 @@
     </w:p>
     <w:p>
       <w:r>
-        <w:lastRenderedPageBreak/>
         <w:t>Für die Sicherung der Kartenreihenfolgen wurden die Klassen „</w:t>
       </w:r>
       <w:r>
@@ -5255,8 +5302,78 @@
         <w:pStyle w:val="berschrift2"/>
       </w:pPr>
       <w:bookmarkStart w:id="27" w:name="_Toc30582107"/>
-      <w:r>
-        <w:t xml:space="preserve">5.4 Optionalmodul 1: </w:t>
+    </w:p>
+    <w:p>
+      <w:pPr>
+        <w:pStyle w:val="berschrift2"/>
+      </w:pPr>
+    </w:p>
+    <w:p>
+      <w:pPr>
+        <w:pStyle w:val="berschrift2"/>
+      </w:pPr>
+    </w:p>
+    <w:p>
+      <w:pPr>
+        <w:pStyle w:val="berschrift2"/>
+      </w:pPr>
+    </w:p>
+    <w:p>
+      <w:pPr>
+        <w:pStyle w:val="berschrift2"/>
+      </w:pPr>
+    </w:p>
+    <w:p>
+      <w:pPr>
+        <w:pStyle w:val="berschrift2"/>
+      </w:pPr>
+    </w:p>
+    <w:p>
+      <w:pPr>
+        <w:pStyle w:val="berschrift2"/>
+      </w:pPr>
+    </w:p>
+    <w:p>
+      <w:pPr>
+        <w:pStyle w:val="berschrift2"/>
+      </w:pPr>
+    </w:p>
+    <w:p>
+      <w:pPr>
+        <w:pStyle w:val="berschrift2"/>
+      </w:pPr>
+    </w:p>
+    <w:p>
+      <w:pPr>
+        <w:pStyle w:val="berschrift2"/>
+      </w:pPr>
+    </w:p>
+    <w:p>
+      <w:pPr>
+        <w:pStyle w:val="berschrift2"/>
+      </w:pPr>
+    </w:p>
+    <w:p>
+      <w:pPr>
+        <w:pStyle w:val="berschrift2"/>
+      </w:pPr>
+    </w:p>
+    <w:p/>
+    <w:p>
+      <w:pPr>
+        <w:pStyle w:val="berschrift2"/>
+      </w:pPr>
+      <w:r>
+        <w:lastRenderedPageBreak/>
+        <w:t xml:space="preserve">5.4 </w:t>
+      </w:r>
+      <w:proofErr w:type="spellStart"/>
+      <w:r>
+        <w:t>Optionalmodul</w:t>
+      </w:r>
+      <w:proofErr w:type="spellEnd"/>
+      <w:r>
+        <w:t xml:space="preserve"> 1: </w:t>
       </w:r>
       <w:r>
         <w:t>Bot</w:t>
@@ -5264,18 +5381,418 @@
       <w:bookmarkEnd w:id="27"/>
     </w:p>
     <w:p>
+      <w:r>
+        <w:rPr>
+          <w:noProof/>
+        </w:rPr>
+        <w:drawing>
+          <wp:anchor distT="0" distB="0" distL="114300" distR="114300" simplePos="0" relativeHeight="251658240" behindDoc="1" locked="0" layoutInCell="1" allowOverlap="1" wp14:anchorId="418603BE">
+            <wp:simplePos x="0" y="0"/>
+            <wp:positionH relativeFrom="column">
+              <wp:posOffset>0</wp:posOffset>
+            </wp:positionH>
+            <wp:positionV relativeFrom="paragraph">
+              <wp:posOffset>409575</wp:posOffset>
+            </wp:positionV>
+            <wp:extent cx="3509645" cy="8169910"/>
+            <wp:effectExtent l="0" t="0" r="0" b="0"/>
+            <wp:wrapTight wrapText="bothSides">
+              <wp:wrapPolygon edited="0">
+                <wp:start x="0" y="0"/>
+                <wp:lineTo x="0" y="21556"/>
+                <wp:lineTo x="21494" y="21556"/>
+                <wp:lineTo x="21494" y="0"/>
+                <wp:lineTo x="0" y="0"/>
+              </wp:wrapPolygon>
+            </wp:wrapTight>
+            <wp:docPr id="3" name="Grafik 3"/>
+            <wp:cNvGraphicFramePr>
+              <a:graphicFrameLocks xmlns:a="http://schemas.openxmlformats.org/drawingml/2006/main" noChangeAspect="1"/>
+            </wp:cNvGraphicFramePr>
+            <a:graphic xmlns:a="http://schemas.openxmlformats.org/drawingml/2006/main">
+              <a:graphicData uri="http://schemas.openxmlformats.org/drawingml/2006/picture">
+                <pic:pic xmlns:pic="http://schemas.openxmlformats.org/drawingml/2006/picture">
+                  <pic:nvPicPr>
+                    <pic:cNvPr id="3" name="käse.png"/>
+                    <pic:cNvPicPr/>
+                  </pic:nvPicPr>
+                  <pic:blipFill>
+                    <a:blip r:embed="rId12">
+                      <a:extLst>
+                        <a:ext uri="{28A0092B-C50C-407E-A947-70E740481C1C}">
+                          <a14:useLocalDpi xmlns:a14="http://schemas.microsoft.com/office/drawing/2010/main" val="0"/>
+                        </a:ext>
+                      </a:extLst>
+                    </a:blip>
+                    <a:stretch>
+                      <a:fillRect/>
+                    </a:stretch>
+                  </pic:blipFill>
+                  <pic:spPr>
+                    <a:xfrm>
+                      <a:off x="0" y="0"/>
+                      <a:ext cx="3509645" cy="8169910"/>
+                    </a:xfrm>
+                    <a:prstGeom prst="rect">
+                      <a:avLst/>
+                    </a:prstGeom>
+                  </pic:spPr>
+                </pic:pic>
+              </a:graphicData>
+            </a:graphic>
+            <wp14:sizeRelH relativeFrom="margin">
+              <wp14:pctWidth>0</wp14:pctWidth>
+            </wp14:sizeRelH>
+            <wp14:sizeRelV relativeFrom="margin">
+              <wp14:pctHeight>0</wp14:pctHeight>
+            </wp14:sizeRelV>
+          </wp:anchor>
+        </w:drawing>
+      </w:r>
+      <w:r>
+        <w:t>Das Bot-Feature wurde auf Basis des bestehenden Clients implementiert und direkt im Server verwurzelt.</w:t>
+      </w:r>
+      <w:r>
+        <w:t xml:space="preserve"> </w:t>
+      </w:r>
+      <w:r>
+        <w:t xml:space="preserve">Das nebenstehende Diagramm zeigt die Integration des </w:t>
+      </w:r>
+      <w:proofErr w:type="spellStart"/>
+      <w:r>
+        <w:t>BotSpawn</w:t>
+      </w:r>
+      <w:proofErr w:type="spellEnd"/>
+      <w:r>
+        <w:t xml:space="preserve">-Prozesses in die </w:t>
+      </w:r>
+      <w:proofErr w:type="spellStart"/>
+      <w:proofErr w:type="gramStart"/>
+      <w:r>
+        <w:rPr>
+          <w:i/>
+          <w:iCs/>
+        </w:rPr>
+        <w:t>startServer</w:t>
+      </w:r>
+      <w:proofErr w:type="spellEnd"/>
+      <w:r>
+        <w:rPr>
+          <w:i/>
+          <w:iCs/>
+        </w:rPr>
+        <w:t>(</w:t>
+      </w:r>
+      <w:proofErr w:type="gramEnd"/>
+      <w:r>
+        <w:rPr>
+          <w:i/>
+          <w:iCs/>
+        </w:rPr>
+        <w:t>)</w:t>
+      </w:r>
+      <w:r>
+        <w:t>-Methode.</w:t>
+      </w:r>
+    </w:p>
+    <w:p>
+      <w:r>
+        <w:t xml:space="preserve">Der Ablauf: </w:t>
+      </w:r>
+      <w:r>
+        <w:br/>
+      </w:r>
+      <w:r>
+        <w:t>Zunächst wird geprüft, ob b</w:t>
+      </w:r>
+      <w:r>
+        <w:t>e</w:t>
+      </w:r>
+      <w:r>
+        <w:t xml:space="preserve">reits ein </w:t>
+      </w:r>
+      <w:proofErr w:type="spellStart"/>
+      <w:r>
+        <w:t>BotSpawn</w:t>
+      </w:r>
+      <w:proofErr w:type="spellEnd"/>
+      <w:r>
+        <w:t>-Prozess aktiv ist.</w:t>
+      </w:r>
+      <w:r>
+        <w:br/>
+        <w:t xml:space="preserve">Ist dies nicht der Fall, dann wird </w:t>
+      </w:r>
+      <w:r>
+        <w:t xml:space="preserve">die Methode </w:t>
+      </w:r>
+      <w:proofErr w:type="spellStart"/>
+      <w:proofErr w:type="gramStart"/>
+      <w:r>
+        <w:rPr>
+          <w:i/>
+          <w:iCs/>
+        </w:rPr>
+        <w:t>spawnBots</w:t>
+      </w:r>
+      <w:proofErr w:type="spellEnd"/>
+      <w:r>
+        <w:rPr>
+          <w:i/>
+          <w:iCs/>
+        </w:rPr>
+        <w:t>(</w:t>
+      </w:r>
+      <w:proofErr w:type="gramEnd"/>
+      <w:r>
+        <w:rPr>
+          <w:i/>
+          <w:iCs/>
+        </w:rPr>
+        <w:t>)</w:t>
+      </w:r>
+      <w:r>
+        <w:t xml:space="preserve"> aufgerufen. Sie startet ein </w:t>
+      </w:r>
+      <w:proofErr w:type="spellStart"/>
+      <w:r>
+        <w:t>Runnable</w:t>
+      </w:r>
+      <w:proofErr w:type="spellEnd"/>
+      <w:r>
+        <w:t xml:space="preserve"> mit dem eigentlichen </w:t>
+      </w:r>
+      <w:proofErr w:type="spellStart"/>
+      <w:r>
+        <w:t>BotSpawner</w:t>
+      </w:r>
+      <w:proofErr w:type="spellEnd"/>
+      <w:r>
+        <w:t xml:space="preserve"> und stellt vorher sicher, dass das </w:t>
+      </w:r>
+      <w:proofErr w:type="spellStart"/>
+      <w:r>
+        <w:rPr>
+          <w:i/>
+          <w:iCs/>
+        </w:rPr>
+        <w:t>botSpawnerRunning-</w:t>
+      </w:r>
+      <w:r>
+        <w:t>Flag</w:t>
+      </w:r>
+      <w:proofErr w:type="spellEnd"/>
+      <w:r>
+        <w:t xml:space="preserve"> gesetzt ist.</w:t>
+      </w:r>
+    </w:p>
+    <w:p>
+      <w:r>
+        <w:t xml:space="preserve">Im </w:t>
+      </w:r>
+      <w:proofErr w:type="spellStart"/>
+      <w:r>
+        <w:t>BotSpawner-Runnable</w:t>
+      </w:r>
+      <w:proofErr w:type="spellEnd"/>
+      <w:r>
+        <w:t xml:space="preserve"> wird die Anfangszeit gesetzt. Anschließend wird geprüft, ob genug „echte“ Spieler dem Spiel beigetreten </w:t>
+      </w:r>
+      <w:proofErr w:type="gramStart"/>
+      <w:r>
+        <w:t>sind</w:t>
+      </w:r>
+      <w:proofErr w:type="gramEnd"/>
+      <w:r>
+        <w:t>. Ist dies nicht der Fall, dann wird die Anfangszeit neu gesetzt und 3 Sekunden gewartet.</w:t>
+      </w:r>
+      <w:r>
+        <w:br/>
+        <w:t xml:space="preserve">Sollten genug „echte“ Spieler eingeloggt sein, dann wird mit der Funktion </w:t>
+      </w:r>
+      <w:proofErr w:type="spellStart"/>
+      <w:proofErr w:type="gramStart"/>
+      <w:r>
+        <w:rPr>
+          <w:i/>
+          <w:iCs/>
+        </w:rPr>
+        <w:t>botSpawnCriteriaOk</w:t>
+      </w:r>
+      <w:proofErr w:type="spellEnd"/>
+      <w:r>
+        <w:rPr>
+          <w:i/>
+          <w:iCs/>
+        </w:rPr>
+        <w:t>(</w:t>
+      </w:r>
+      <w:proofErr w:type="gramEnd"/>
+      <w:r>
+        <w:rPr>
+          <w:i/>
+          <w:iCs/>
+        </w:rPr>
+        <w:t>)</w:t>
+      </w:r>
+      <w:r>
+        <w:t xml:space="preserve"> geprüft, ob die </w:t>
+      </w:r>
+      <w:proofErr w:type="spellStart"/>
+      <w:r>
+        <w:t>BotSpawn</w:t>
+      </w:r>
+      <w:proofErr w:type="spellEnd"/>
+      <w:r>
+        <w:t xml:space="preserve">-Kriterien erfüllt sind. Diese sind: </w:t>
+      </w:r>
+    </w:p>
+    <w:p>
+      <w:pPr>
+        <w:pStyle w:val="Listenabsatz"/>
+        <w:numPr>
+          <w:ilvl w:val="0"/>
+          <w:numId w:val="36"/>
+        </w:numPr>
+      </w:pPr>
+      <w:r>
+        <w:t>Genug „echte“ Spieler vorhanden</w:t>
+      </w:r>
+    </w:p>
+    <w:p>
+      <w:pPr>
+        <w:pStyle w:val="Listenabsatz"/>
+        <w:numPr>
+          <w:ilvl w:val="0"/>
+          <w:numId w:val="36"/>
+        </w:numPr>
+      </w:pPr>
+      <w:r>
+        <w:t>Lange genug auf weitere Spieler gewartet</w:t>
+      </w:r>
+    </w:p>
+    <w:p>
+      <w:pPr>
+        <w:pStyle w:val="Listenabsatz"/>
+        <w:numPr>
+          <w:ilvl w:val="0"/>
+          <w:numId w:val="36"/>
+        </w:numPr>
+      </w:pPr>
+      <w:r>
+        <w:t>Spiel nicht komplett gefüllt mit Spielern</w:t>
+      </w:r>
+      <w:r>
+        <w:br/>
+      </w:r>
+    </w:p>
+    <w:p>
+      <w:pPr>
+        <w:pStyle w:val="Listenabsatz"/>
+        <w:ind w:left="1080"/>
+      </w:pPr>
+      <w:r>
+        <w:t xml:space="preserve">Sollten die Kriterien nicht erfüllt werden, </w:t>
+      </w:r>
+      <w:r>
+        <w:t xml:space="preserve">wartet der </w:t>
+      </w:r>
+      <w:proofErr w:type="spellStart"/>
+      <w:r>
+        <w:t>BotSpawner</w:t>
+      </w:r>
+      <w:proofErr w:type="spellEnd"/>
+      <w:r>
+        <w:t xml:space="preserve"> eine Sekunde und prüft erneut.</w:t>
+      </w:r>
+      <w:r>
+        <w:br/>
+        <w:t xml:space="preserve">Bei Erfüllung hingegen füllt er das Spiel mit der fehlenden Anzahl an Spielern auf, indem er eigene Instanzen des </w:t>
+      </w:r>
+      <w:proofErr w:type="spellStart"/>
+      <w:r>
+        <w:t>YoolooClients</w:t>
+      </w:r>
+      <w:proofErr w:type="spellEnd"/>
+      <w:r>
+        <w:t xml:space="preserve"> in </w:t>
+      </w:r>
+      <w:proofErr w:type="spellStart"/>
+      <w:r>
+        <w:t>Runnables</w:t>
+      </w:r>
+      <w:proofErr w:type="spellEnd"/>
+      <w:r>
+        <w:t xml:space="preserve"> startet und sich dann selbst beendet.</w:t>
+      </w:r>
+    </w:p>
+    <w:p/>
+    <w:p>
       <w:pPr>
         <w:pStyle w:val="berschrift2"/>
       </w:pPr>
       <w:bookmarkStart w:id="28" w:name="_Toc30582108"/>
-      <w:r>
-        <w:t>5.5 Optionalmodul 2: Logger</w:t>
+    </w:p>
+    <w:p>
+      <w:pPr>
+        <w:pStyle w:val="berschrift2"/>
+      </w:pPr>
+    </w:p>
+    <w:p>
+      <w:pPr>
+        <w:pStyle w:val="berschrift2"/>
+      </w:pPr>
+    </w:p>
+    <w:p>
+      <w:pPr>
+        <w:pStyle w:val="berschrift2"/>
+      </w:pPr>
+    </w:p>
+    <w:p>
+      <w:pPr>
+        <w:pStyle w:val="berschrift2"/>
+      </w:pPr>
+    </w:p>
+    <w:p>
+      <w:pPr>
+        <w:pStyle w:val="berschrift2"/>
+      </w:pPr>
+    </w:p>
+    <w:p/>
+    <w:p>
+      <w:pPr>
+        <w:pStyle w:val="berschrift2"/>
+      </w:pPr>
+    </w:p>
+    <w:p/>
+    <w:p/>
+    <w:p>
+      <w:pPr>
+        <w:pStyle w:val="berschrift2"/>
+      </w:pPr>
+      <w:r>
+        <w:lastRenderedPageBreak/>
+        <w:t xml:space="preserve">5.5 </w:t>
+      </w:r>
+      <w:proofErr w:type="spellStart"/>
+      <w:r>
+        <w:t>Optionalmodul</w:t>
+      </w:r>
+      <w:proofErr w:type="spellEnd"/>
+      <w:r>
+        <w:t xml:space="preserve"> 2: Logger</w:t>
       </w:r>
       <w:bookmarkEnd w:id="28"/>
     </w:p>
     <w:p>
       <w:r>
-        <w:t>Um dieses Modul umzusetzen wurde der Java eigene Logger verwendet. Es wurden die Levels „</w:t>
+        <w:t>Um dieses Modul umzusetzen wurde der Java</w:t>
+      </w:r>
+      <w:r>
+        <w:t>-</w:t>
+      </w:r>
+      <w:r>
+        <w:t>eigene Logger verwendet. Es wurden die Levels „</w:t>
       </w:r>
       <w:r>
         <w:rPr>
@@ -5326,6 +5843,7 @@
       <w:r>
         <w:t>“ ausgeschrieben. Konfiguriert wird das Logging durch die neue Datei „</w:t>
       </w:r>
+      <w:proofErr w:type="gramStart"/>
       <w:r>
         <w:rPr>
           <w:i/>
@@ -5333,6 +5851,7 @@
         </w:rPr>
         <w:t>logging.properties</w:t>
       </w:r>
+      <w:proofErr w:type="gramEnd"/>
       <w:r>
         <w:t>“.</w:t>
       </w:r>
@@ -5403,15 +5922,21 @@
       <w:r>
         <w:t>7 Dokumentation</w:t>
       </w:r>
+      <w:bookmarkStart w:id="33" w:name="_GoBack"/>
       <w:bookmarkEnd w:id="32"/>
-    </w:p>
-    <w:p>
-      <w:r>
-        <w:t xml:space="preserve">Um die Anwendung Benutzern und auch Entwicklern zugänglicher zu machen empfiehlt es sich sowohl eine Benutzerdokumentation, als auch eine Entwicklerdokumentation zu verfassen. Wie der Name schon sagt, ist die </w:t>
-      </w:r>
-      <w:r>
-        <w:lastRenderedPageBreak/>
-        <w:t>Benutzerdokumentation für die Gruppe der Benutzer gedacht und beschreibt den Umgang mit dem Programm. Sie umfasst oft auch die Soft- und Hardwareanforderungen, die Installationsanleitung, die Steuerung und noch mehr Hinweise, die für den Benutzer hilfreich sein könnten.</w:t>
+      <w:bookmarkEnd w:id="33"/>
+    </w:p>
+    <w:p>
+      <w:r>
+        <w:t xml:space="preserve">Um die Anwendung Benutzern und auch Entwicklern zugänglicher zu machen empfiehlt es sich sowohl eine </w:t>
+      </w:r>
+      <w:proofErr w:type="gramStart"/>
+      <w:r>
+        <w:t>Benutzerdokumentation,</w:t>
+      </w:r>
+      <w:proofErr w:type="gramEnd"/>
+      <w:r>
+        <w:t xml:space="preserve"> als auch eine Entwicklerdokumentation zu verfassen. Wie der Name schon sagt, ist die Benutzerdokumentation für die Gruppe der Benutzer gedacht und beschreibt den Umgang mit dem Programm. Sie umfasst oft auch die Soft- und Hardwareanforderungen, die Installationsanleitung, die Steuerung und noch mehr Hinweise, die für den Benutzer hilfreich sein könnten.</w:t>
       </w:r>
       <w:r>
         <w:t xml:space="preserve"> </w:t>
@@ -5444,21 +5969,21 @@
       <w:pPr>
         <w:pStyle w:val="berschrift1"/>
       </w:pPr>
-      <w:bookmarkStart w:id="33" w:name="_Toc30582113"/>
+      <w:bookmarkStart w:id="34" w:name="_Toc30582113"/>
       <w:r>
         <w:t>8 Fazit</w:t>
       </w:r>
-      <w:bookmarkEnd w:id="33"/>
+      <w:bookmarkEnd w:id="34"/>
     </w:p>
     <w:p>
       <w:pPr>
         <w:pStyle w:val="berschrift2"/>
       </w:pPr>
-      <w:bookmarkStart w:id="34" w:name="_Toc30582114"/>
+      <w:bookmarkStart w:id="35" w:name="_Toc30582114"/>
       <w:r>
         <w:t>8.1 Soll- / Ist-Vergleich</w:t>
       </w:r>
-      <w:bookmarkEnd w:id="34"/>
+      <w:bookmarkEnd w:id="35"/>
     </w:p>
     <w:p>
       <w:r>
@@ -5472,11 +5997,16 @@
       <w:pPr>
         <w:pStyle w:val="berschrift2"/>
       </w:pPr>
-      <w:bookmarkStart w:id="35" w:name="_Toc30582115"/>
+      <w:bookmarkStart w:id="36" w:name="_Toc30582115"/>
+    </w:p>
+    <w:p>
+      <w:pPr>
+        <w:pStyle w:val="berschrift2"/>
+      </w:pPr>
       <w:r>
         <w:t>8.2 Retroperspektive</w:t>
       </w:r>
-      <w:bookmarkEnd w:id="35"/>
+      <w:bookmarkEnd w:id="36"/>
     </w:p>
     <w:p>
       <w:r>
@@ -5629,7 +6159,7 @@
         <w:pStyle w:val="Beschriftung"/>
         <w:jc w:val="center"/>
       </w:pPr>
-      <w:bookmarkStart w:id="36" w:name="_Toc30492567"/>
+      <w:bookmarkStart w:id="37" w:name="_Toc30492567"/>
       <w:r>
         <w:t xml:space="preserve">Tabelle </w:t>
       </w:r>
@@ -5663,12 +6193,12 @@
       <w:r>
         <w:t>ten</w:t>
       </w:r>
-      <w:bookmarkEnd w:id="36"/>
+      <w:bookmarkEnd w:id="37"/>
     </w:p>
     <w:p>
       <w:pPr>
         <w:sectPr>
-          <w:footerReference w:type="default" r:id="rId12"/>
+          <w:footerReference w:type="default" r:id="rId13"/>
           <w:pgSz w:w="11906" w:h="16838"/>
           <w:pgMar w:top="720" w:right="720" w:bottom="720" w:left="720" w:header="709" w:footer="708" w:gutter="0"/>
           <w:pgNumType w:start="1"/>
@@ -5682,27 +6212,30 @@
       <w:pPr>
         <w:pStyle w:val="berschrift1"/>
       </w:pPr>
-      <w:bookmarkStart w:id="37" w:name="_Toc30582116"/>
+      <w:bookmarkStart w:id="38" w:name="_Toc30582116"/>
       <w:r>
         <w:t>A Anhang</w:t>
       </w:r>
-      <w:bookmarkEnd w:id="37"/>
+      <w:bookmarkEnd w:id="38"/>
     </w:p>
     <w:p>
       <w:pPr>
         <w:pStyle w:val="berschrift2"/>
       </w:pPr>
-      <w:bookmarkStart w:id="38" w:name="_Toc30582117"/>
+      <w:bookmarkStart w:id="39" w:name="_Toc30582117"/>
       <w:r>
         <w:t>A.1 Projektablauf</w:t>
       </w:r>
-      <w:bookmarkEnd w:id="38"/>
+      <w:bookmarkEnd w:id="39"/>
     </w:p>
     <w:p>
       <w:pPr>
         <w:keepNext/>
       </w:pPr>
       <w:r>
+        <w:rPr>
+          <w:noProof/>
+        </w:rPr>
         <w:object w:dxaOrig="15902" w:dyaOrig="3823">
           <v:shapetype id="_x0000_t75" coordsize="21600,21600" o:spt="75" o:preferrelative="t" path="m@4@5l@4@11@9@11@9@5xe" filled="f" stroked="f">
             <v:stroke joinstyle="miter"/>
@@ -5723,10 +6256,10 @@
             <v:path o:extrusionok="f" gradientshapeok="t" o:connecttype="rect"/>
             <o:lock v:ext="edit" aspectratio="t"/>
           </v:shapetype>
-          <v:shape id="_x0000_i1025" type="#_x0000_t75" style="width:544.2pt;height:145.65pt" o:ole="">
-            <v:imagedata r:id="rId13" o:title=""/>
+          <v:shape id="_x0000_i1025" type="#_x0000_t75" alt="" style="width:543.85pt;height:146.3pt;mso-width-percent:0;mso-height-percent:0;mso-width-percent:0;mso-height-percent:0" o:ole="">
+            <v:imagedata r:id="rId14" o:title=""/>
           </v:shape>
-          <o:OLEObject Type="Embed" ProgID="Excel.Sheet.12" ShapeID="_x0000_i1025" DrawAspect="Content" ObjectID="_1641194878" r:id="rId14"/>
+          <o:OLEObject Type="Embed" ProgID="Excel.Sheet.12" ShapeID="_x0000_i1025" DrawAspect="Content" ObjectID="_1641278911" r:id="rId15"/>
         </w:object>
       </w:r>
     </w:p>
@@ -5735,7 +6268,7 @@
         <w:pStyle w:val="Beschriftung"/>
         <w:jc w:val="center"/>
       </w:pPr>
-      <w:bookmarkStart w:id="39" w:name="_Toc30581987"/>
+      <w:bookmarkStart w:id="40" w:name="_Toc30581987"/>
       <w:r>
         <w:t xml:space="preserve">Abbildung </w:t>
       </w:r>
@@ -5760,7 +6293,7 @@
       <w:r>
         <w:t>:GANTT-Diagramm</w:t>
       </w:r>
-      <w:bookmarkEnd w:id="39"/>
+      <w:bookmarkEnd w:id="40"/>
     </w:p>
     <w:p/>
     <w:p/>
@@ -5768,7 +6301,7 @@
       <w:pPr>
         <w:pStyle w:val="berschrift2"/>
       </w:pPr>
-      <w:bookmarkStart w:id="40" w:name="_Toc30582118"/>
+      <w:bookmarkStart w:id="41" w:name="_Toc30582118"/>
       <w:r>
         <w:t>A.</w:t>
       </w:r>
@@ -5778,17 +6311,17 @@
       <w:r>
         <w:t xml:space="preserve"> Verwendete Ressourcen</w:t>
       </w:r>
-      <w:bookmarkEnd w:id="40"/>
+      <w:bookmarkEnd w:id="41"/>
     </w:p>
     <w:p>
       <w:pPr>
         <w:pStyle w:val="berschrift3"/>
       </w:pPr>
-      <w:bookmarkStart w:id="41" w:name="_Toc30582119"/>
+      <w:bookmarkStart w:id="42" w:name="_Toc30582119"/>
       <w:r>
         <w:t>Hardware:</w:t>
       </w:r>
-      <w:bookmarkEnd w:id="41"/>
+      <w:bookmarkEnd w:id="42"/>
     </w:p>
     <w:p>
       <w:pPr>
@@ -5806,11 +6339,11 @@
       <w:pPr>
         <w:pStyle w:val="berschrift3"/>
       </w:pPr>
-      <w:bookmarkStart w:id="42" w:name="_Toc30582120"/>
+      <w:bookmarkStart w:id="43" w:name="_Toc30582120"/>
       <w:r>
         <w:t>Software:</w:t>
       </w:r>
-      <w:bookmarkEnd w:id="42"/>
+      <w:bookmarkEnd w:id="43"/>
     </w:p>
     <w:p>
       <w:pPr>
@@ -5880,9 +6413,11 @@
           <w:numId w:val="32"/>
         </w:numPr>
       </w:pPr>
-      <w:r>
-        <w:t>Microsoft Word – Erstellung der Dokumentation</w:t>
-      </w:r>
+      <w:proofErr w:type="spellStart"/>
+      <w:r>
+        <w:t>PlantUML</w:t>
+      </w:r>
+      <w:proofErr w:type="spellEnd"/>
     </w:p>
     <w:p>
       <w:pPr>
@@ -5893,7 +6428,7 @@
         </w:numPr>
       </w:pPr>
       <w:r>
-        <w:t>Microsoft Powerpoint – Erstellung der Präsentation</w:t>
+        <w:t>Microsoft Word – Erstellung der Dokumentation</w:t>
       </w:r>
     </w:p>
     <w:p>
@@ -5905,6 +6440,18 @@
         </w:numPr>
       </w:pPr>
       <w:r>
+        <w:t>Microsoft Powerpoint – Erstellung der Präsentation</w:t>
+      </w:r>
+    </w:p>
+    <w:p>
+      <w:pPr>
+        <w:pStyle w:val="Listenabsatz"/>
+        <w:numPr>
+          <w:ilvl w:val="0"/>
+          <w:numId w:val="32"/>
+        </w:numPr>
+      </w:pPr>
+      <w:r>
         <w:t>Github.com – Versionsverwaltung</w:t>
       </w:r>
     </w:p>
@@ -5912,11 +6459,11 @@
       <w:pPr>
         <w:pStyle w:val="berschrift3"/>
       </w:pPr>
-      <w:bookmarkStart w:id="43" w:name="_Toc30582121"/>
+      <w:bookmarkStart w:id="44" w:name="_Toc30582121"/>
       <w:r>
         <w:t>Personal:</w:t>
       </w:r>
-      <w:bookmarkEnd w:id="43"/>
+      <w:bookmarkEnd w:id="44"/>
     </w:p>
     <w:p>
       <w:pPr>
@@ -5951,12 +6498,12 @@
       <w:pPr>
         <w:pStyle w:val="berschrift2"/>
       </w:pPr>
-      <w:bookmarkStart w:id="44" w:name="_Toc30582122"/>
+      <w:bookmarkStart w:id="45" w:name="_Toc30582122"/>
       <w:r>
         <w:lastRenderedPageBreak/>
         <w:t>A.3 EPK Kartenspiel Yooloo</w:t>
       </w:r>
-      <w:bookmarkEnd w:id="44"/>
+      <w:bookmarkEnd w:id="45"/>
     </w:p>
     <w:p>
       <w:r>
@@ -5972,7 +6519,7 @@
       <w:pPr>
         <w:pStyle w:val="berschrift2"/>
       </w:pPr>
-      <w:bookmarkStart w:id="45" w:name="_Toc30582123"/>
+      <w:bookmarkStart w:id="46" w:name="_Toc30582123"/>
       <w:r>
         <w:lastRenderedPageBreak/>
         <w:t xml:space="preserve">A.4 </w:t>
@@ -5980,12 +6527,10 @@
       <w:r>
         <w:t xml:space="preserve">Auszug </w:t>
       </w:r>
-      <w:bookmarkStart w:id="46" w:name="_GoBack"/>
+      <w:r>
+        <w:t>Lastenheft</w:t>
+      </w:r>
       <w:bookmarkEnd w:id="46"/>
-      <w:r>
-        <w:t>Lastenheft</w:t>
-      </w:r>
-      <w:bookmarkEnd w:id="45"/>
     </w:p>
     <w:p>
       <w:r>
@@ -6039,7 +6584,7 @@
     </w:p>
     <w:p/>
     <w:sectPr>
-      <w:footerReference w:type="default" r:id="rId15"/>
+      <w:footerReference w:type="default" r:id="rId16"/>
       <w:pgSz w:w="11906" w:h="16838"/>
       <w:pgMar w:top="720" w:right="720" w:bottom="720" w:left="720" w:header="709" w:footer="708" w:gutter="0"/>
       <w:pgNumType w:fmt="lowerRoman" w:start="1"/>
@@ -6085,6 +6630,7 @@
         <w:docPartUnique/>
       </w:docPartObj>
     </w:sdtPr>
+    <w:sdtEndPr/>
     <w:sdtContent>
       <w:p>
         <w:pPr>
@@ -6133,6 +6679,7 @@
         <w:docPartUnique/>
       </w:docPartObj>
     </w:sdtPr>
+    <w:sdtEndPr/>
     <w:sdtContent>
       <w:p>
         <w:pPr>
@@ -6181,6 +6728,7 @@
         <w:docPartUnique/>
       </w:docPartObj>
     </w:sdtPr>
+    <w:sdtEndPr/>
     <w:sdtContent>
       <w:p>
         <w:pPr>
@@ -7035,6 +7583,119 @@
     </w:lvl>
   </w:abstractNum>
   <w:abstractNum w:abstractNumId="8" w15:restartNumberingAfterBreak="0">
+    <w:nsid w:val="400C601D"/>
+    <w:multiLevelType w:val="hybridMultilevel"/>
+    <w:tmpl w:val="61FEC4C8"/>
+    <w:lvl w:ilvl="0" w:tplc="9EBAF0D2">
+      <w:start w:val="5"/>
+      <w:numFmt w:val="bullet"/>
+      <w:lvlText w:val=""/>
+      <w:lvlJc w:val="left"/>
+      <w:pPr>
+        <w:ind w:left="1080" w:hanging="360"/>
+      </w:pPr>
+      <w:rPr>
+        <w:rFonts w:ascii="Symbol" w:eastAsiaTheme="minorEastAsia" w:hAnsi="Symbol" w:cstheme="minorBidi" w:hint="default"/>
+      </w:rPr>
+    </w:lvl>
+    <w:lvl w:ilvl="1" w:tplc="04070003" w:tentative="1">
+      <w:start w:val="1"/>
+      <w:numFmt w:val="bullet"/>
+      <w:lvlText w:val="o"/>
+      <w:lvlJc w:val="left"/>
+      <w:pPr>
+        <w:ind w:left="1800" w:hanging="360"/>
+      </w:pPr>
+      <w:rPr>
+        <w:rFonts w:ascii="Courier New" w:hAnsi="Courier New" w:cs="Courier New" w:hint="default"/>
+      </w:rPr>
+    </w:lvl>
+    <w:lvl w:ilvl="2" w:tplc="04070005" w:tentative="1">
+      <w:start w:val="1"/>
+      <w:numFmt w:val="bullet"/>
+      <w:lvlText w:val=""/>
+      <w:lvlJc w:val="left"/>
+      <w:pPr>
+        <w:ind w:left="2520" w:hanging="360"/>
+      </w:pPr>
+      <w:rPr>
+        <w:rFonts w:ascii="Wingdings" w:hAnsi="Wingdings" w:hint="default"/>
+      </w:rPr>
+    </w:lvl>
+    <w:lvl w:ilvl="3" w:tplc="04070001" w:tentative="1">
+      <w:start w:val="1"/>
+      <w:numFmt w:val="bullet"/>
+      <w:lvlText w:val=""/>
+      <w:lvlJc w:val="left"/>
+      <w:pPr>
+        <w:ind w:left="3240" w:hanging="360"/>
+      </w:pPr>
+      <w:rPr>
+        <w:rFonts w:ascii="Symbol" w:hAnsi="Symbol" w:hint="default"/>
+      </w:rPr>
+    </w:lvl>
+    <w:lvl w:ilvl="4" w:tplc="04070003" w:tentative="1">
+      <w:start w:val="1"/>
+      <w:numFmt w:val="bullet"/>
+      <w:lvlText w:val="o"/>
+      <w:lvlJc w:val="left"/>
+      <w:pPr>
+        <w:ind w:left="3960" w:hanging="360"/>
+      </w:pPr>
+      <w:rPr>
+        <w:rFonts w:ascii="Courier New" w:hAnsi="Courier New" w:cs="Courier New" w:hint="default"/>
+      </w:rPr>
+    </w:lvl>
+    <w:lvl w:ilvl="5" w:tplc="04070005" w:tentative="1">
+      <w:start w:val="1"/>
+      <w:numFmt w:val="bullet"/>
+      <w:lvlText w:val=""/>
+      <w:lvlJc w:val="left"/>
+      <w:pPr>
+        <w:ind w:left="4680" w:hanging="360"/>
+      </w:pPr>
+      <w:rPr>
+        <w:rFonts w:ascii="Wingdings" w:hAnsi="Wingdings" w:hint="default"/>
+      </w:rPr>
+    </w:lvl>
+    <w:lvl w:ilvl="6" w:tplc="04070001" w:tentative="1">
+      <w:start w:val="1"/>
+      <w:numFmt w:val="bullet"/>
+      <w:lvlText w:val=""/>
+      <w:lvlJc w:val="left"/>
+      <w:pPr>
+        <w:ind w:left="5400" w:hanging="360"/>
+      </w:pPr>
+      <w:rPr>
+        <w:rFonts w:ascii="Symbol" w:hAnsi="Symbol" w:hint="default"/>
+      </w:rPr>
+    </w:lvl>
+    <w:lvl w:ilvl="7" w:tplc="04070003" w:tentative="1">
+      <w:start w:val="1"/>
+      <w:numFmt w:val="bullet"/>
+      <w:lvlText w:val="o"/>
+      <w:lvlJc w:val="left"/>
+      <w:pPr>
+        <w:ind w:left="6120" w:hanging="360"/>
+      </w:pPr>
+      <w:rPr>
+        <w:rFonts w:ascii="Courier New" w:hAnsi="Courier New" w:cs="Courier New" w:hint="default"/>
+      </w:rPr>
+    </w:lvl>
+    <w:lvl w:ilvl="8" w:tplc="04070005" w:tentative="1">
+      <w:start w:val="1"/>
+      <w:numFmt w:val="bullet"/>
+      <w:lvlText w:val=""/>
+      <w:lvlJc w:val="left"/>
+      <w:pPr>
+        <w:ind w:left="6840" w:hanging="360"/>
+      </w:pPr>
+      <w:rPr>
+        <w:rFonts w:ascii="Wingdings" w:hAnsi="Wingdings" w:hint="default"/>
+      </w:rPr>
+    </w:lvl>
+  </w:abstractNum>
+  <w:abstractNum w:abstractNumId="9" w15:restartNumberingAfterBreak="0">
     <w:nsid w:val="44A95C0D"/>
     <w:multiLevelType w:val="hybridMultilevel"/>
     <w:tmpl w:val="0754A092"/>
@@ -7123,7 +7784,7 @@
       </w:pPr>
     </w:lvl>
   </w:abstractNum>
-  <w:abstractNum w:abstractNumId="9" w15:restartNumberingAfterBreak="0">
+  <w:abstractNum w:abstractNumId="10" w15:restartNumberingAfterBreak="0">
     <w:nsid w:val="4524461F"/>
     <w:multiLevelType w:val="multilevel"/>
     <w:tmpl w:val="0407001D"/>
@@ -7209,7 +7870,7 @@
       </w:pPr>
     </w:lvl>
   </w:abstractNum>
-  <w:abstractNum w:abstractNumId="10" w15:restartNumberingAfterBreak="0">
+  <w:abstractNum w:abstractNumId="11" w15:restartNumberingAfterBreak="0">
     <w:nsid w:val="46310BEC"/>
     <w:multiLevelType w:val="multilevel"/>
     <w:tmpl w:val="0407001F"/>
@@ -7295,7 +7956,7 @@
       </w:pPr>
     </w:lvl>
   </w:abstractNum>
-  <w:abstractNum w:abstractNumId="11" w15:restartNumberingAfterBreak="0">
+  <w:abstractNum w:abstractNumId="12" w15:restartNumberingAfterBreak="0">
     <w:nsid w:val="47357F3E"/>
     <w:multiLevelType w:val="hybridMultilevel"/>
     <w:tmpl w:val="DF92A25C"/>
@@ -7384,7 +8045,7 @@
       </w:pPr>
     </w:lvl>
   </w:abstractNum>
-  <w:abstractNum w:abstractNumId="12" w15:restartNumberingAfterBreak="0">
+  <w:abstractNum w:abstractNumId="13" w15:restartNumberingAfterBreak="0">
     <w:nsid w:val="496D1F74"/>
     <w:multiLevelType w:val="multilevel"/>
     <w:tmpl w:val="FBBABC8E"/>
@@ -7505,7 +8166,120 @@
       </w:rPr>
     </w:lvl>
   </w:abstractNum>
-  <w:abstractNum w:abstractNumId="13" w15:restartNumberingAfterBreak="0">
+  <w:abstractNum w:abstractNumId="14" w15:restartNumberingAfterBreak="0">
+    <w:nsid w:val="598C1F75"/>
+    <w:multiLevelType w:val="hybridMultilevel"/>
+    <w:tmpl w:val="9E383098"/>
+    <w:lvl w:ilvl="0" w:tplc="1CD0C262">
+      <w:start w:val="5"/>
+      <w:numFmt w:val="bullet"/>
+      <w:lvlText w:val=""/>
+      <w:lvlJc w:val="left"/>
+      <w:pPr>
+        <w:ind w:left="720" w:hanging="360"/>
+      </w:pPr>
+      <w:rPr>
+        <w:rFonts w:ascii="Symbol" w:eastAsiaTheme="minorEastAsia" w:hAnsi="Symbol" w:cstheme="minorBidi" w:hint="default"/>
+      </w:rPr>
+    </w:lvl>
+    <w:lvl w:ilvl="1" w:tplc="04070003" w:tentative="1">
+      <w:start w:val="1"/>
+      <w:numFmt w:val="bullet"/>
+      <w:lvlText w:val="o"/>
+      <w:lvlJc w:val="left"/>
+      <w:pPr>
+        <w:ind w:left="1440" w:hanging="360"/>
+      </w:pPr>
+      <w:rPr>
+        <w:rFonts w:ascii="Courier New" w:hAnsi="Courier New" w:cs="Courier New" w:hint="default"/>
+      </w:rPr>
+    </w:lvl>
+    <w:lvl w:ilvl="2" w:tplc="04070005" w:tentative="1">
+      <w:start w:val="1"/>
+      <w:numFmt w:val="bullet"/>
+      <w:lvlText w:val=""/>
+      <w:lvlJc w:val="left"/>
+      <w:pPr>
+        <w:ind w:left="2160" w:hanging="360"/>
+      </w:pPr>
+      <w:rPr>
+        <w:rFonts w:ascii="Wingdings" w:hAnsi="Wingdings" w:hint="default"/>
+      </w:rPr>
+    </w:lvl>
+    <w:lvl w:ilvl="3" w:tplc="04070001" w:tentative="1">
+      <w:start w:val="1"/>
+      <w:numFmt w:val="bullet"/>
+      <w:lvlText w:val=""/>
+      <w:lvlJc w:val="left"/>
+      <w:pPr>
+        <w:ind w:left="2880" w:hanging="360"/>
+      </w:pPr>
+      <w:rPr>
+        <w:rFonts w:ascii="Symbol" w:hAnsi="Symbol" w:hint="default"/>
+      </w:rPr>
+    </w:lvl>
+    <w:lvl w:ilvl="4" w:tplc="04070003" w:tentative="1">
+      <w:start w:val="1"/>
+      <w:numFmt w:val="bullet"/>
+      <w:lvlText w:val="o"/>
+      <w:lvlJc w:val="left"/>
+      <w:pPr>
+        <w:ind w:left="3600" w:hanging="360"/>
+      </w:pPr>
+      <w:rPr>
+        <w:rFonts w:ascii="Courier New" w:hAnsi="Courier New" w:cs="Courier New" w:hint="default"/>
+      </w:rPr>
+    </w:lvl>
+    <w:lvl w:ilvl="5" w:tplc="04070005" w:tentative="1">
+      <w:start w:val="1"/>
+      <w:numFmt w:val="bullet"/>
+      <w:lvlText w:val=""/>
+      <w:lvlJc w:val="left"/>
+      <w:pPr>
+        <w:ind w:left="4320" w:hanging="360"/>
+      </w:pPr>
+      <w:rPr>
+        <w:rFonts w:ascii="Wingdings" w:hAnsi="Wingdings" w:hint="default"/>
+      </w:rPr>
+    </w:lvl>
+    <w:lvl w:ilvl="6" w:tplc="04070001" w:tentative="1">
+      <w:start w:val="1"/>
+      <w:numFmt w:val="bullet"/>
+      <w:lvlText w:val=""/>
+      <w:lvlJc w:val="left"/>
+      <w:pPr>
+        <w:ind w:left="5040" w:hanging="360"/>
+      </w:pPr>
+      <w:rPr>
+        <w:rFonts w:ascii="Symbol" w:hAnsi="Symbol" w:hint="default"/>
+      </w:rPr>
+    </w:lvl>
+    <w:lvl w:ilvl="7" w:tplc="04070003" w:tentative="1">
+      <w:start w:val="1"/>
+      <w:numFmt w:val="bullet"/>
+      <w:lvlText w:val="o"/>
+      <w:lvlJc w:val="left"/>
+      <w:pPr>
+        <w:ind w:left="5760" w:hanging="360"/>
+      </w:pPr>
+      <w:rPr>
+        <w:rFonts w:ascii="Courier New" w:hAnsi="Courier New" w:cs="Courier New" w:hint="default"/>
+      </w:rPr>
+    </w:lvl>
+    <w:lvl w:ilvl="8" w:tplc="04070005" w:tentative="1">
+      <w:start w:val="1"/>
+      <w:numFmt w:val="bullet"/>
+      <w:lvlText w:val=""/>
+      <w:lvlJc w:val="left"/>
+      <w:pPr>
+        <w:ind w:left="6480" w:hanging="360"/>
+      </w:pPr>
+      <w:rPr>
+        <w:rFonts w:ascii="Wingdings" w:hAnsi="Wingdings" w:hint="default"/>
+      </w:rPr>
+    </w:lvl>
+  </w:abstractNum>
+  <w:abstractNum w:abstractNumId="15" w15:restartNumberingAfterBreak="0">
     <w:nsid w:val="5A1478DB"/>
     <w:multiLevelType w:val="hybridMultilevel"/>
     <w:tmpl w:val="664E520C"/>
@@ -7591,7 +8365,7 @@
       </w:pPr>
     </w:lvl>
   </w:abstractNum>
-  <w:abstractNum w:abstractNumId="14" w15:restartNumberingAfterBreak="0">
+  <w:abstractNum w:abstractNumId="16" w15:restartNumberingAfterBreak="0">
     <w:nsid w:val="5ADE4636"/>
     <w:multiLevelType w:val="hybridMultilevel"/>
     <w:tmpl w:val="A1166ACA"/>
@@ -7677,7 +8451,7 @@
       </w:pPr>
     </w:lvl>
   </w:abstractNum>
-  <w:abstractNum w:abstractNumId="15" w15:restartNumberingAfterBreak="0">
+  <w:abstractNum w:abstractNumId="17" w15:restartNumberingAfterBreak="0">
     <w:nsid w:val="5D8E569F"/>
     <w:multiLevelType w:val="multilevel"/>
     <w:tmpl w:val="0407001F"/>
@@ -7763,7 +8537,7 @@
       </w:pPr>
     </w:lvl>
   </w:abstractNum>
-  <w:abstractNum w:abstractNumId="16" w15:restartNumberingAfterBreak="0">
+  <w:abstractNum w:abstractNumId="18" w15:restartNumberingAfterBreak="0">
     <w:nsid w:val="5E373977"/>
     <w:multiLevelType w:val="multilevel"/>
     <w:tmpl w:val="48208BB6"/>
@@ -7876,7 +8650,7 @@
       </w:rPr>
     </w:lvl>
   </w:abstractNum>
-  <w:abstractNum w:abstractNumId="17" w15:restartNumberingAfterBreak="0">
+  <w:abstractNum w:abstractNumId="19" w15:restartNumberingAfterBreak="0">
     <w:nsid w:val="5EFC4118"/>
     <w:multiLevelType w:val="hybridMultilevel"/>
     <w:tmpl w:val="0318E9F2"/>
@@ -7989,7 +8763,7 @@
       </w:rPr>
     </w:lvl>
   </w:abstractNum>
-  <w:abstractNum w:abstractNumId="18" w15:restartNumberingAfterBreak="0">
+  <w:abstractNum w:abstractNumId="20" w15:restartNumberingAfterBreak="0">
     <w:nsid w:val="63EF07FA"/>
     <w:multiLevelType w:val="multilevel"/>
     <w:tmpl w:val="0407001F"/>
@@ -8075,7 +8849,7 @@
       </w:pPr>
     </w:lvl>
   </w:abstractNum>
-  <w:abstractNum w:abstractNumId="19" w15:restartNumberingAfterBreak="0">
+  <w:abstractNum w:abstractNumId="21" w15:restartNumberingAfterBreak="0">
     <w:nsid w:val="68537AAE"/>
     <w:multiLevelType w:val="hybridMultilevel"/>
     <w:tmpl w:val="8A1CD00C"/>
@@ -8167,7 +8941,7 @@
       </w:pPr>
     </w:lvl>
   </w:abstractNum>
-  <w:abstractNum w:abstractNumId="20" w15:restartNumberingAfterBreak="0">
+  <w:abstractNum w:abstractNumId="22" w15:restartNumberingAfterBreak="0">
     <w:nsid w:val="69FF2024"/>
     <w:multiLevelType w:val="hybridMultilevel"/>
     <w:tmpl w:val="390A8584"/>
@@ -8256,7 +9030,7 @@
       </w:pPr>
     </w:lvl>
   </w:abstractNum>
-  <w:abstractNum w:abstractNumId="21" w15:restartNumberingAfterBreak="0">
+  <w:abstractNum w:abstractNumId="23" w15:restartNumberingAfterBreak="0">
     <w:nsid w:val="720905A2"/>
     <w:multiLevelType w:val="hybridMultilevel"/>
     <w:tmpl w:val="AB209846"/>
@@ -8345,7 +9119,7 @@
       </w:pPr>
     </w:lvl>
   </w:abstractNum>
-  <w:abstractNum w:abstractNumId="22" w15:restartNumberingAfterBreak="0">
+  <w:abstractNum w:abstractNumId="24" w15:restartNumberingAfterBreak="0">
     <w:nsid w:val="7615490F"/>
     <w:multiLevelType w:val="hybridMultilevel"/>
     <w:tmpl w:val="010EC382"/>
@@ -8431,7 +9205,7 @@
       </w:pPr>
     </w:lvl>
   </w:abstractNum>
-  <w:abstractNum w:abstractNumId="23" w15:restartNumberingAfterBreak="0">
+  <w:abstractNum w:abstractNumId="25" w15:restartNumberingAfterBreak="0">
     <w:nsid w:val="7C633811"/>
     <w:multiLevelType w:val="hybridMultilevel"/>
     <w:tmpl w:val="304897C2"/>
@@ -8517,7 +9291,7 @@
       </w:pPr>
     </w:lvl>
   </w:abstractNum>
-  <w:abstractNum w:abstractNumId="24" w15:restartNumberingAfterBreak="0">
+  <w:abstractNum w:abstractNumId="26" w15:restartNumberingAfterBreak="0">
     <w:nsid w:val="7CA34775"/>
     <w:multiLevelType w:val="hybridMultilevel"/>
     <w:tmpl w:val="CBA4DB82"/>
@@ -8631,19 +9405,19 @@
     </w:lvl>
   </w:abstractNum>
   <w:num w:numId="1">
-    <w:abstractNumId w:val="13"/>
+    <w:abstractNumId w:val="15"/>
   </w:num>
   <w:num w:numId="2">
+    <w:abstractNumId w:val="12"/>
+  </w:num>
+  <w:num w:numId="3">
+    <w:abstractNumId w:val="25"/>
+  </w:num>
+  <w:num w:numId="4">
     <w:abstractNumId w:val="11"/>
   </w:num>
-  <w:num w:numId="3">
-    <w:abstractNumId w:val="23"/>
-  </w:num>
-  <w:num w:numId="4">
-    <w:abstractNumId w:val="10"/>
-  </w:num>
   <w:num w:numId="5">
-    <w:abstractNumId w:val="18"/>
+    <w:abstractNumId w:val="20"/>
   </w:num>
   <w:num w:numId="6">
     <w:abstractNumId w:val="5"/>
@@ -8655,10 +9429,10 @@
     <w:abstractNumId w:val="0"/>
   </w:num>
   <w:num w:numId="9">
-    <w:abstractNumId w:val="12"/>
+    <w:abstractNumId w:val="13"/>
   </w:num>
   <w:num w:numId="10">
-    <w:abstractNumId w:val="21"/>
+    <w:abstractNumId w:val="23"/>
   </w:num>
   <w:num w:numId="11">
     <w:abstractNumId w:val="3"/>
@@ -8691,25 +9465,25 @@
     <w:abstractNumId w:val="3"/>
   </w:num>
   <w:num w:numId="21">
-    <w:abstractNumId w:val="8"/>
+    <w:abstractNumId w:val="9"/>
   </w:num>
   <w:num w:numId="22">
-    <w:abstractNumId w:val="20"/>
+    <w:abstractNumId w:val="22"/>
   </w:num>
   <w:num w:numId="23">
-    <w:abstractNumId w:val="9"/>
+    <w:abstractNumId w:val="10"/>
   </w:num>
   <w:num w:numId="24">
-    <w:abstractNumId w:val="22"/>
+    <w:abstractNumId w:val="24"/>
   </w:num>
   <w:num w:numId="25">
-    <w:abstractNumId w:val="14"/>
+    <w:abstractNumId w:val="16"/>
   </w:num>
   <w:num w:numId="26">
-    <w:abstractNumId w:val="19"/>
+    <w:abstractNumId w:val="21"/>
   </w:num>
   <w:num w:numId="27">
-    <w:abstractNumId w:val="15"/>
+    <w:abstractNumId w:val="17"/>
   </w:num>
   <w:num w:numId="28">
     <w:abstractNumId w:val="7"/>
@@ -8721,16 +9495,22 @@
     <w:abstractNumId w:val="4"/>
   </w:num>
   <w:num w:numId="31">
-    <w:abstractNumId w:val="16"/>
+    <w:abstractNumId w:val="18"/>
   </w:num>
   <w:num w:numId="32">
     <w:abstractNumId w:val="1"/>
   </w:num>
   <w:num w:numId="33">
-    <w:abstractNumId w:val="17"/>
+    <w:abstractNumId w:val="19"/>
   </w:num>
   <w:num w:numId="34">
-    <w:abstractNumId w:val="24"/>
+    <w:abstractNumId w:val="26"/>
+  </w:num>
+  <w:num w:numId="35">
+    <w:abstractNumId w:val="14"/>
+  </w:num>
+  <w:num w:numId="36">
+    <w:abstractNumId w:val="8"/>
   </w:num>
 </w:numbering>
 </file>
@@ -11510,7 +12290,7 @@
 </file>
 
 <file path=customXml/itemProps1.xml><?xml version="1.0" encoding="utf-8"?>
-<ds:datastoreItem xmlns:ds="http://schemas.openxmlformats.org/officeDocument/2006/customXml" ds:itemID="{15D961A2-03FA-45C9-B595-493C6F6A9104}">
+<ds:datastoreItem xmlns:ds="http://schemas.openxmlformats.org/officeDocument/2006/customXml" ds:itemID="{238ECA44-A8E5-2646-BC4B-7E614387F049}">
   <ds:schemaRefs>
     <ds:schemaRef ds:uri="http://schemas.openxmlformats.org/officeDocument/2006/bibliography"/>
   </ds:schemaRefs>

</xml_diff>